<commit_message>
Code edits and new figures
</commit_message>
<xml_diff>
--- a/Documentation/Manuscript/Title page.docx
+++ b/Documentation/Manuscript/Title page.docx
@@ -11,18 +11,17 @@
           <w:bCs/>
           <w:sz w:val="24"/>
           <w:szCs w:val="24"/>
-          <w:u w:val="single"/>
-        </w:rPr>
-      </w:pPr>
-      <w:bookmarkStart w:id="0" w:name="_Hlk133390709"/>
-      <w:r>
-        <w:rPr>
-          <w:rFonts w:ascii="Times New Roman" w:hAnsi="Times New Roman" w:cs="Times New Roman"/>
-          <w:b/>
-          <w:bCs/>
-          <w:sz w:val="24"/>
-          <w:szCs w:val="24"/>
-          <w:u w:val="single"/>
+          <w14:ligatures w14:val="none"/>
+        </w:rPr>
+      </w:pPr>
+      <w:r>
+        <w:rPr>
+          <w:rFonts w:ascii="Times New Roman" w:hAnsi="Times New Roman" w:cs="Times New Roman"/>
+          <w:b/>
+          <w:bCs/>
+          <w:sz w:val="24"/>
+          <w:szCs w:val="24"/>
+          <w14:ligatures w14:val="none"/>
         </w:rPr>
         <w:t xml:space="preserve">Title: </w:t>
       </w:r>
@@ -37,17 +36,19 @@
           <w:sz w:val="24"/>
           <w:szCs w:val="24"/>
           <w:lang w:val="en-US"/>
-        </w:rPr>
-      </w:pPr>
-      <w:r>
-        <w:rPr>
-          <w:rFonts w:ascii="Times New Roman" w:hAnsi="Times New Roman" w:cs="Times New Roman"/>
-          <w:b/>
-          <w:bCs/>
-          <w:sz w:val="24"/>
-          <w:szCs w:val="24"/>
-        </w:rPr>
-        <w:t>Effects of frass from black soldier fly (</w:t>
+          <w14:ligatures w14:val="none"/>
+        </w:rPr>
+      </w:pPr>
+      <w:r>
+        <w:rPr>
+          <w:rFonts w:ascii="Times New Roman" w:hAnsi="Times New Roman" w:cs="Times New Roman"/>
+          <w:b/>
+          <w:bCs/>
+          <w:sz w:val="24"/>
+          <w:szCs w:val="24"/>
+          <w14:ligatures w14:val="none"/>
+        </w:rPr>
+        <w:t>Effects of frass from larvae of black soldier fly (</w:t>
       </w:r>
       <w:r>
         <w:rPr>
@@ -58,6 +59,7 @@
           <w:iCs/>
           <w:sz w:val="24"/>
           <w:szCs w:val="24"/>
+          <w14:ligatures w14:val="none"/>
         </w:rPr>
         <w:t>Hermetia illucens</w:t>
       </w:r>
@@ -68,8 +70,9 @@
           <w:bCs/>
           <w:sz w:val="24"/>
           <w:szCs w:val="24"/>
-        </w:rPr>
-        <w:t>) larvae and yellow mealworms (</w:t>
+          <w14:ligatures w14:val="none"/>
+        </w:rPr>
+        <w:t>) and yellow mealworm (</w:t>
       </w:r>
       <w:r>
         <w:rPr>
@@ -80,6 +83,7 @@
           <w:iCs/>
           <w:sz w:val="24"/>
           <w:szCs w:val="24"/>
+          <w14:ligatures w14:val="none"/>
         </w:rPr>
         <w:t>Tenebrio molitor</w:t>
       </w:r>
@@ -90,19 +94,21 @@
           <w:bCs/>
           <w:sz w:val="24"/>
           <w:szCs w:val="24"/>
-        </w:rPr>
-        <w:t xml:space="preserve">) on growth and resistance to </w:t>
-      </w:r>
-      <w:r>
-        <w:rPr>
-          <w:rFonts w:ascii="Times New Roman" w:hAnsi="Times New Roman" w:cs="Times New Roman"/>
-          <w:b/>
-          <w:bCs/>
-          <w:sz w:val="24"/>
-          <w:szCs w:val="24"/>
-          <w:lang w:val="en-US"/>
-        </w:rPr>
-        <w:t>insect herbivores of field mustard (</w:t>
+          <w14:ligatures w14:val="none"/>
+        </w:rPr>
+        <w:t xml:space="preserve">) on growth and insect resistance in </w:t>
+      </w:r>
+      <w:r>
+        <w:rPr>
+          <w:rFonts w:ascii="Times New Roman" w:hAnsi="Times New Roman" w:cs="Times New Roman"/>
+          <w:b/>
+          <w:bCs/>
+          <w:sz w:val="24"/>
+          <w:szCs w:val="24"/>
+          <w:lang w:val="en-US"/>
+          <w14:ligatures w14:val="none"/>
+        </w:rPr>
+        <w:t>field mustard (</w:t>
       </w:r>
       <w:r>
         <w:rPr>
@@ -114,6 +120,7 @@
           <w:sz w:val="24"/>
           <w:szCs w:val="24"/>
           <w:lang w:val="en-US"/>
+          <w14:ligatures w14:val="none"/>
         </w:rPr>
         <w:t>Brassica rapa</w:t>
       </w:r>
@@ -125,11 +132,11 @@
           <w:sz w:val="24"/>
           <w:szCs w:val="24"/>
           <w:lang w:val="en-US"/>
+          <w14:ligatures w14:val="none"/>
         </w:rPr>
         <w:t xml:space="preserve">): differences between insect species and frass treatments </w:t>
       </w:r>
     </w:p>
-    <w:bookmarkEnd w:id="0"/>
     <w:p>
       <w:pPr>
         <w:jc w:val="both"/>
@@ -137,6 +144,7 @@
           <w:rFonts w:ascii="Times New Roman" w:hAnsi="Times New Roman" w:cs="Times New Roman"/>
           <w:sz w:val="24"/>
           <w:szCs w:val="24"/>
+          <w14:ligatures w14:val="none"/>
         </w:rPr>
       </w:pPr>
     </w:p>
@@ -147,23 +155,17 @@
           <w:rFonts w:ascii="Times New Roman" w:hAnsi="Times New Roman" w:cs="Times New Roman"/>
           <w:sz w:val="24"/>
           <w:szCs w:val="24"/>
-        </w:rPr>
-      </w:pPr>
-      <w:r>
-        <w:rPr>
-          <w:rFonts w:ascii="Times New Roman" w:hAnsi="Times New Roman" w:cs="Times New Roman"/>
-          <w:sz w:val="24"/>
-          <w:szCs w:val="24"/>
-        </w:rPr>
-        <w:t>Shaphan Y. Chia</w:t>
-      </w:r>
-      <w:r>
-        <w:rPr>
-          <w:rFonts w:ascii="Times New Roman" w:hAnsi="Times New Roman" w:cs="Times New Roman"/>
-          <w:sz w:val="24"/>
-          <w:szCs w:val="24"/>
-        </w:rPr>
-        <w:t>*</w:t>
+          <w14:ligatures w14:val="none"/>
+        </w:rPr>
+      </w:pPr>
+      <w:r>
+        <w:rPr>
+          <w:rFonts w:ascii="Times New Roman" w:hAnsi="Times New Roman" w:cs="Times New Roman"/>
+          <w:sz w:val="24"/>
+          <w:szCs w:val="24"/>
+          <w14:ligatures w14:val="none"/>
+        </w:rPr>
+        <w:t>Shaphan Y. Chia*</w:t>
       </w:r>
       <w:r>
         <w:rPr>
@@ -171,6 +173,7 @@
           <w:sz w:val="24"/>
           <w:szCs w:val="24"/>
           <w:vertAlign w:val="subscript"/>
+          <w14:ligatures w14:val="none"/>
         </w:rPr>
         <w:t xml:space="preserve">, </w:t>
       </w:r>
@@ -179,8 +182,9 @@
           <w:rFonts w:ascii="Times New Roman" w:hAnsi="Times New Roman" w:cs="Times New Roman"/>
           <w:sz w:val="24"/>
           <w:szCs w:val="24"/>
-        </w:rPr>
-        <w:t>Joop J. A. van Loon</w:t>
+          <w14:ligatures w14:val="none"/>
+        </w:rPr>
+        <w:t>Joop J.A. van Loon</w:t>
       </w:r>
       <w:r>
         <w:rPr>
@@ -188,6 +192,7 @@
           <w:sz w:val="24"/>
           <w:szCs w:val="24"/>
           <w:vertAlign w:val="subscript"/>
+          <w14:ligatures w14:val="none"/>
         </w:rPr>
         <w:t xml:space="preserve"> </w:t>
       </w:r>
@@ -196,6 +201,7 @@
           <w:rFonts w:ascii="Times New Roman" w:hAnsi="Times New Roman" w:cs="Times New Roman"/>
           <w:sz w:val="24"/>
           <w:szCs w:val="24"/>
+          <w14:ligatures w14:val="none"/>
         </w:rPr>
         <w:t>and Marcel Dicke</w:t>
       </w:r>
@@ -210,6 +216,7 @@
           <w:sz w:val="24"/>
           <w:szCs w:val="24"/>
           <w:lang w:val="en-US"/>
+          <w14:ligatures w14:val="none"/>
         </w:rPr>
       </w:pPr>
       <w:r>
@@ -217,6 +224,7 @@
           <w:rFonts w:ascii="Times New Roman" w:eastAsia="Times New Roman" w:hAnsi="Times New Roman" w:cs="Times New Roman"/>
           <w:sz w:val="24"/>
           <w:szCs w:val="24"/>
+          <w14:ligatures w14:val="none"/>
         </w:rPr>
         <w:t>Laboratory of Entomology, Wageningen University &amp; Research, P.O. Box 16, 6700 AA Wageningen, the Netherlands.</w:t>
       </w:r>
@@ -231,6 +239,7 @@
           <w:sz w:val="24"/>
           <w:szCs w:val="24"/>
           <w:lang w:val="en-US"/>
+          <w14:ligatures w14:val="none"/>
         </w:rPr>
       </w:pPr>
     </w:p>
@@ -244,16 +253,18 @@
           <w:sz w:val="24"/>
           <w:szCs w:val="24"/>
           <w:lang w:val="en-US"/>
-        </w:rPr>
-      </w:pPr>
-      <w:r>
-        <w:rPr>
-          <w:rFonts w:ascii="Times New Roman" w:hAnsi="Times New Roman" w:cs="Times New Roman"/>
-          <w:b/>
-          <w:bCs/>
-          <w:sz w:val="24"/>
-          <w:szCs w:val="24"/>
-          <w:lang w:val="en-US"/>
+          <w14:ligatures w14:val="none"/>
+        </w:rPr>
+      </w:pPr>
+      <w:r>
+        <w:rPr>
+          <w:rFonts w:ascii="Times New Roman" w:hAnsi="Times New Roman" w:cs="Times New Roman"/>
+          <w:b/>
+          <w:bCs/>
+          <w:sz w:val="24"/>
+          <w:szCs w:val="24"/>
+          <w:lang w:val="en-US"/>
+          <w14:ligatures w14:val="none"/>
         </w:rPr>
         <w:t>Short title:</w:t>
       </w:r>
@@ -268,18 +279,20 @@
           <w:sz w:val="24"/>
           <w:szCs w:val="24"/>
           <w:lang w:val="en-US"/>
-        </w:rPr>
-      </w:pPr>
-      <w:r>
-        <w:rPr>
-          <w:rFonts w:ascii="Times New Roman" w:hAnsi="Times New Roman" w:cs="Times New Roman"/>
-          <w:b/>
-          <w:bCs/>
-          <w:sz w:val="24"/>
-          <w:szCs w:val="24"/>
-          <w:lang w:val="en-US"/>
-        </w:rPr>
-        <w:t>Frass as a sustainable soil amendment: enhancing plant growth and herbivory resistance.</w:t>
+          <w14:ligatures w14:val="none"/>
+        </w:rPr>
+      </w:pPr>
+      <w:r>
+        <w:rPr>
+          <w:rFonts w:ascii="Times New Roman" w:hAnsi="Times New Roman" w:cs="Times New Roman"/>
+          <w:b/>
+          <w:bCs/>
+          <w:sz w:val="24"/>
+          <w:szCs w:val="24"/>
+          <w:lang w:val="en-US"/>
+          <w14:ligatures w14:val="none"/>
+        </w:rPr>
+        <w:t>Frass as a sustainable soil amendment, enhancing plant growth and herbivore resistance</w:t>
       </w:r>
     </w:p>
     <w:p>

</xml_diff>